<commit_message>
Updating document and adding temporary pdf
</commit_message>
<xml_diff>
--- a/Word Document & PDF/Trifecta 44 .docx
+++ b/Word Document & PDF/Trifecta 44 .docx
@@ -420,10 +420,18 @@
         <w:t>, C++</w:t>
       </w:r>
       <w:r>
-        <w:t xml:space="preserve"> (random map generator),</w:t>
-      </w:r>
-      <w:r>
-        <w:t xml:space="preserve">  Pygame Library</w:t>
+        <w:t xml:space="preserve"> (random map generator</w:t>
+      </w:r>
+      <w:proofErr w:type="gramStart"/>
+      <w:r>
+        <w:t>),</w:t>
+      </w:r>
+      <w:r>
+        <w:t xml:space="preserve">  Pygame</w:t>
+      </w:r>
+      <w:proofErr w:type="gramEnd"/>
+      <w:r>
+        <w:t xml:space="preserve"> Library</w:t>
       </w:r>
       <w:r>
         <w:t xml:space="preserve"> (GUI display of the map &amp; route)</w:t>
@@ -556,7 +564,15 @@
         <w:t>Text-</w:t>
       </w:r>
       <w:r>
-        <w:t>based Diijkstra algorithm functions &amp; text-based menu: Benjamin Hsu</w:t>
+        <w:t xml:space="preserve">based </w:t>
+      </w:r>
+      <w:proofErr w:type="spellStart"/>
+      <w:r>
+        <w:t>Diijkstra</w:t>
+      </w:r>
+      <w:proofErr w:type="spellEnd"/>
+      <w:r>
+        <w:t xml:space="preserve"> algorithm functions &amp; text-based menu: Benjamin Hsu</w:t>
       </w:r>
     </w:p>
     <w:p>
@@ -567,14 +583,27 @@
           <w:numId w:val="3"/>
         </w:numPr>
       </w:pPr>
-      <w:r>
-        <w:t>Pygames GUI creation &amp; implementation of graphical Dii</w:t>
+      <w:proofErr w:type="spellStart"/>
+      <w:r>
+        <w:t>Pygames</w:t>
+      </w:r>
+      <w:proofErr w:type="spellEnd"/>
+      <w:r>
+        <w:t xml:space="preserve"> GUI creation &amp; implementation of graphical </w:t>
+      </w:r>
+      <w:proofErr w:type="spellStart"/>
+      <w:r>
+        <w:t>Dii</w:t>
       </w:r>
       <w:r>
         <w:t>j</w:t>
       </w:r>
       <w:r>
-        <w:t>kstra algorithm</w:t>
+        <w:t>kstra</w:t>
+      </w:r>
+      <w:proofErr w:type="spellEnd"/>
+      <w:r>
+        <w:t xml:space="preserve"> algorithm</w:t>
       </w:r>
       <w:r>
         <w:t xml:space="preserve">: Matt Hansen </w:t>
@@ -644,7 +673,15 @@
           <w:b/>
           <w:bCs/>
         </w:rPr>
-        <w:t>Any changes the group made after the proposal?</w:t>
+        <w:t xml:space="preserve">Any changes the group made after the </w:t>
+      </w:r>
+      <w:proofErr w:type="gramStart"/>
+      <w:r>
+        <w:rPr>
+          <w:b/>
+          <w:bCs/>
+        </w:rPr>
+        <w:t>proposal?</w:t>
       </w:r>
       <w:r>
         <w:rPr>
@@ -653,6 +690,7 @@
         </w:rPr>
         <w:t>:</w:t>
       </w:r>
+      <w:proofErr w:type="gramEnd"/>
     </w:p>
     <w:p>
       <w:pPr>
@@ -678,7 +716,23 @@
         <w:t xml:space="preserve"> However, with this plan, </w:t>
       </w:r>
       <w:r>
-        <w:t>the graph's weights would be limited to only two values: a weight for lit intersections and a weight for unlit intersections. It was decided by the group that a graph with a wider ranger of weights would be more interesting of an application of Diijkstra's algorithm for weighted graphs, so</w:t>
+        <w:t xml:space="preserve">the graph's weights would be limited to only two values: a weight for lit intersections and a weight for unlit intersections. It was decided by the group that a graph with a wider </w:t>
+      </w:r>
+      <w:proofErr w:type="spellStart"/>
+      <w:r>
+        <w:t>ranger</w:t>
+      </w:r>
+      <w:proofErr w:type="spellEnd"/>
+      <w:r>
+        <w:t xml:space="preserve"> of weights would be more interesting of an application of </w:t>
+      </w:r>
+      <w:proofErr w:type="spellStart"/>
+      <w:r>
+        <w:t>Diijkstra's</w:t>
+      </w:r>
+      <w:proofErr w:type="spellEnd"/>
+      <w:r>
+        <w:t xml:space="preserve"> algorithm for weighted graphs, so</w:t>
       </w:r>
       <w:r>
         <w:t>, instead of intersections being marked as "lit" or "unlit", the map was instead generated with numerical indications of an intersections crime rate (where a value of 1 is the least crime, and a value of 9 is the highest).</w:t>
@@ -737,13 +791,23 @@
         </w:rPr>
         <w:t xml:space="preserve">the </w:t>
       </w:r>
-      <w:r>
-        <w:rPr>
-          <w:b/>
-          <w:bCs/>
-          <w:u w:val="single"/>
-        </w:rPr>
-        <w:t>Worst Case Scenario</w:t>
+      <w:proofErr w:type="gramStart"/>
+      <w:r>
+        <w:rPr>
+          <w:b/>
+          <w:bCs/>
+          <w:u w:val="single"/>
+        </w:rPr>
+        <w:t>Worst Case</w:t>
+      </w:r>
+      <w:proofErr w:type="gramEnd"/>
+      <w:r>
+        <w:rPr>
+          <w:b/>
+          <w:bCs/>
+          <w:u w:val="single"/>
+        </w:rPr>
+        <w:t xml:space="preserve"> Scenario</w:t>
       </w:r>
       <w:r>
         <w:rPr>
@@ -770,140 +834,206 @@
           <w:tab w:val="left" w:pos="6985"/>
         </w:tabs>
       </w:pPr>
+      <w:proofErr w:type="gramStart"/>
       <w:r>
         <w:rPr>
           <w:i/>
           <w:iCs/>
           <w:u w:val="single"/>
         </w:rPr>
-        <w:t>findDimensionsOfMap()</w:t>
-      </w:r>
+        <w:t>findDimensionsOfMap(</w:t>
+      </w:r>
+      <w:proofErr w:type="gramEnd"/>
       <w:r>
         <w:rPr>
           <w:i/>
           <w:iCs/>
           <w:u w:val="single"/>
         </w:rPr>
-        <w:t>:</w:t>
+        <w:t>)</w:t>
       </w:r>
       <w:r>
         <w:rPr>
           <w:i/>
           <w:iCs/>
-        </w:rPr>
-        <w:t xml:space="preserve"> </w:t>
-      </w:r>
-      <w:r>
-        <w:t xml:space="preserve">Time complexity O(n), Space complexity O(1). This function reads in a csv file going through </w:t>
-      </w:r>
-      <w:r>
-        <w:t>and counting each line, and the length of each line and then returning the dimensions</w:t>
-      </w:r>
-      <w:r>
-        <w:t xml:space="preserve">. (rows and columns) </w:t>
-      </w:r>
-    </w:p>
-    <w:p>
-      <w:pPr>
-        <w:tabs>
-          <w:tab w:val="left" w:pos="6985"/>
-        </w:tabs>
-        <w:rPr>
-          <w:u w:val="single"/>
-        </w:rPr>
-      </w:pPr>
-    </w:p>
-    <w:p>
-      <w:pPr>
-        <w:tabs>
-          <w:tab w:val="left" w:pos="6985"/>
-        </w:tabs>
-        <w:rPr>
-          <w:u w:val="single"/>
-        </w:rPr>
-      </w:pPr>
+          <w:u w:val="single"/>
+        </w:rPr>
+        <w:t>:</w:t>
+      </w:r>
       <w:r>
         <w:rPr>
           <w:i/>
           <w:iCs/>
-          <w:u w:val="single"/>
-        </w:rPr>
-        <w:t>readFile():</w:t>
-      </w:r>
-      <w:r>
-        <w:t xml:space="preserve"> Time complexity  is O(</w:t>
-      </w:r>
-      <w:r>
-        <w:t>(r</w:t>
-      </w:r>
-      <w:r>
-        <w:t>+</w:t>
-      </w:r>
-      <w:r>
-        <w:t>c)*(</w:t>
-      </w:r>
-      <w:r>
-        <w:t>m</w:t>
-      </w:r>
-      <w:r>
-        <w:t>)</w:t>
-      </w:r>
-      <w:r>
-        <w:t xml:space="preserve">) where n is equal to the rows and m is equal to columns. </w:t>
-      </w:r>
-      <w:r>
-        <w:t>In this function we are inserting into two separate arrays by iterating through the rows and columns and assigning a string to each of them.</w:t>
-      </w:r>
-      <w:r>
-        <w:t xml:space="preserve"> Since each of the for loops uses the function strip() which has a worst case complexity of O(</w:t>
-      </w:r>
-      <w:r>
-        <w:t>m</w:t>
-      </w:r>
-      <w:r>
-        <w:t xml:space="preserve">) where </w:t>
-      </w:r>
-      <w:r>
-        <w:t>m</w:t>
-      </w:r>
-      <w:r>
-        <w:t xml:space="preserve"> is the length of the string being s</w:t>
-      </w:r>
-      <w:r>
-        <w:t>tripped.</w:t>
-      </w:r>
-    </w:p>
-    <w:p>
-      <w:pPr>
-        <w:tabs>
-          <w:tab w:val="left" w:pos="6985"/>
-        </w:tabs>
-        <w:rPr>
-          <w:u w:val="single"/>
-        </w:rPr>
-      </w:pPr>
-    </w:p>
-    <w:p>
-      <w:pPr>
-        <w:tabs>
-          <w:tab w:val="left" w:pos="6985"/>
-        </w:tabs>
-      </w:pPr>
+        </w:rPr>
+        <w:t xml:space="preserve"> </w:t>
+      </w:r>
+      <w:r>
+        <w:t xml:space="preserve">Time complexity O(n), Space complexity O(1). This function reads in a csv file going through </w:t>
+      </w:r>
+      <w:r>
+        <w:t>and counting each line, and the length of each line and then returning the dimensions</w:t>
+      </w:r>
+      <w:r>
+        <w:t xml:space="preserve">. (rows and columns) </w:t>
+      </w:r>
+    </w:p>
+    <w:p>
+      <w:pPr>
+        <w:tabs>
+          <w:tab w:val="left" w:pos="6985"/>
+        </w:tabs>
+        <w:rPr>
+          <w:u w:val="single"/>
+        </w:rPr>
+      </w:pPr>
+    </w:p>
+    <w:p>
+      <w:pPr>
+        <w:tabs>
+          <w:tab w:val="left" w:pos="6985"/>
+        </w:tabs>
+        <w:rPr>
+          <w:u w:val="single"/>
+        </w:rPr>
+      </w:pPr>
+      <w:proofErr w:type="spellStart"/>
+      <w:proofErr w:type="gramStart"/>
       <w:r>
         <w:rPr>
           <w:i/>
           <w:iCs/>
           <w:u w:val="single"/>
         </w:rPr>
-        <w:t>create</w:t>
-      </w:r>
+        <w:t>readFile</w:t>
+      </w:r>
+      <w:proofErr w:type="spellEnd"/>
       <w:r>
         <w:rPr>
           <w:i/>
           <w:iCs/>
           <w:u w:val="single"/>
         </w:rPr>
-        <w:t>Array():</w:t>
+        <w:t>(</w:t>
+      </w:r>
+      <w:proofErr w:type="gramEnd"/>
+      <w:r>
+        <w:rPr>
+          <w:i/>
+          <w:iCs/>
+          <w:u w:val="single"/>
+        </w:rPr>
+        <w:t>):</w:t>
+      </w:r>
+      <w:r>
+        <w:t xml:space="preserve"> Time complexity  is O(</w:t>
+      </w:r>
+      <w:r>
+        <w:t>(</w:t>
+      </w:r>
+      <w:proofErr w:type="spellStart"/>
+      <w:r>
+        <w:t>r</w:t>
+      </w:r>
+      <w:r>
+        <w:t>+</w:t>
+      </w:r>
+      <w:r>
+        <w:t>c</w:t>
+      </w:r>
+      <w:proofErr w:type="spellEnd"/>
+      <w:r>
+        <w:t>)*(</w:t>
+      </w:r>
+      <w:r>
+        <w:t>m</w:t>
+      </w:r>
+      <w:r>
+        <w:t>)</w:t>
+      </w:r>
+      <w:r>
+        <w:t xml:space="preserve">) where n is equal to the rows and m is equal to columns. </w:t>
+      </w:r>
+      <w:r>
+        <w:t>In this function we are inserting into two separate arrays by iterating through the rows and columns and assigning a string to each of them.</w:t>
+      </w:r>
+      <w:r>
+        <w:t xml:space="preserve"> Since each of the for loops uses the function </w:t>
+      </w:r>
+      <w:proofErr w:type="gramStart"/>
+      <w:r>
+        <w:t>strip(</w:t>
+      </w:r>
+      <w:proofErr w:type="gramEnd"/>
+      <w:r>
+        <w:t>) which has a worst case complexity of O(</w:t>
+      </w:r>
+      <w:r>
+        <w:t>m</w:t>
+      </w:r>
+      <w:r>
+        <w:t xml:space="preserve">) where </w:t>
+      </w:r>
+      <w:r>
+        <w:t>m</w:t>
+      </w:r>
+      <w:r>
+        <w:t xml:space="preserve"> is the length of the string being s</w:t>
+      </w:r>
+      <w:r>
+        <w:t>tripped.</w:t>
+      </w:r>
+    </w:p>
+    <w:p>
+      <w:pPr>
+        <w:tabs>
+          <w:tab w:val="left" w:pos="6985"/>
+        </w:tabs>
+        <w:rPr>
+          <w:u w:val="single"/>
+        </w:rPr>
+      </w:pPr>
+    </w:p>
+    <w:p>
+      <w:pPr>
+        <w:tabs>
+          <w:tab w:val="left" w:pos="6985"/>
+        </w:tabs>
+      </w:pPr>
+      <w:proofErr w:type="spellStart"/>
+      <w:proofErr w:type="gramStart"/>
+      <w:r>
+        <w:rPr>
+          <w:i/>
+          <w:iCs/>
+          <w:u w:val="single"/>
+        </w:rPr>
+        <w:t>create</w:t>
+      </w:r>
+      <w:r>
+        <w:rPr>
+          <w:i/>
+          <w:iCs/>
+          <w:u w:val="single"/>
+        </w:rPr>
+        <w:t>Array</w:t>
+      </w:r>
+      <w:proofErr w:type="spellEnd"/>
+      <w:r>
+        <w:rPr>
+          <w:i/>
+          <w:iCs/>
+          <w:u w:val="single"/>
+        </w:rPr>
+        <w:t>(</w:t>
+      </w:r>
+      <w:proofErr w:type="gramEnd"/>
+      <w:r>
+        <w:rPr>
+          <w:i/>
+          <w:iCs/>
+          <w:u w:val="single"/>
+        </w:rPr>
+        <w:t>):</w:t>
       </w:r>
       <w:r>
         <w:t xml:space="preserve"> </w:t>
@@ -927,7 +1057,29 @@
         <w:rPr>
           <w:rFonts w:ascii="Times New Roman" w:hAnsi="Times New Roman" w:cs="Times New Roman"/>
         </w:rPr>
-        <w:t>This function uses the readFile() function, so this function will also contain its time complexity along with the rest of the function.</w:t>
+        <w:t xml:space="preserve">This function uses the </w:t>
+      </w:r>
+      <w:proofErr w:type="spellStart"/>
+      <w:proofErr w:type="gramStart"/>
+      <w:r>
+        <w:rPr>
+          <w:rFonts w:ascii="Times New Roman" w:hAnsi="Times New Roman" w:cs="Times New Roman"/>
+        </w:rPr>
+        <w:t>readFile</w:t>
+      </w:r>
+      <w:proofErr w:type="spellEnd"/>
+      <w:r>
+        <w:rPr>
+          <w:rFonts w:ascii="Times New Roman" w:hAnsi="Times New Roman" w:cs="Times New Roman"/>
+        </w:rPr>
+        <w:t>(</w:t>
+      </w:r>
+      <w:proofErr w:type="gramEnd"/>
+      <w:r>
+        <w:rPr>
+          <w:rFonts w:ascii="Times New Roman" w:hAnsi="Times New Roman" w:cs="Times New Roman"/>
+        </w:rPr>
+        <w:t>) function, so this function will also contain its time complexity along with the rest of the function.</w:t>
       </w:r>
       <w:r>
         <w:rPr>
@@ -954,7 +1106,21 @@
         <w:rPr>
           <w:rFonts w:ascii="Times New Roman" w:hAnsi="Times New Roman" w:cs="Times New Roman"/>
         </w:rPr>
-        <w:t>Initializing a two-dimensional array using its rows and columns has a worst case time complexity of O(r*c) where r is the rows, and c is the columns.</w:t>
+        <w:t xml:space="preserve">Initializing a two-dimensional array using its rows and columns has a </w:t>
+      </w:r>
+      <w:proofErr w:type="gramStart"/>
+      <w:r>
+        <w:rPr>
+          <w:rFonts w:ascii="Times New Roman" w:hAnsi="Times New Roman" w:cs="Times New Roman"/>
+        </w:rPr>
+        <w:t>worst case</w:t>
+      </w:r>
+      <w:proofErr w:type="gramEnd"/>
+      <w:r>
+        <w:rPr>
+          <w:rFonts w:ascii="Times New Roman" w:hAnsi="Times New Roman" w:cs="Times New Roman"/>
+        </w:rPr>
+        <w:t xml:space="preserve"> time complexity of O(r*c) where r is the rows, and c is the columns.</w:t>
       </w:r>
     </w:p>
     <w:p>
@@ -1037,6 +1203,8 @@
       <w:r>
         <w:t xml:space="preserve">Overall runtime for </w:t>
       </w:r>
+      <w:proofErr w:type="spellStart"/>
+      <w:proofErr w:type="gramStart"/>
       <w:r>
         <w:rPr>
           <w:i/>
@@ -1049,113 +1217,173 @@
           <w:i/>
           <w:iCs/>
         </w:rPr>
-        <w:t>Array()</w:t>
-      </w:r>
+        <w:t>Array</w:t>
+      </w:r>
+      <w:proofErr w:type="spellEnd"/>
       <w:r>
         <w:rPr>
           <w:i/>
           <w:iCs/>
         </w:rPr>
-        <w:t xml:space="preserve"> </w:t>
-      </w:r>
-      <w:r>
-        <w:t>is equivalent to O((r+c)*m + (r*c) + (r*m</w:t>
-      </w:r>
-      <w:r>
-        <w:rPr>
-          <w:vertAlign w:val="superscript"/>
-        </w:rPr>
-        <w:t>3</w:t>
-      </w:r>
-      <w:r>
-        <w:t>)). Simplifying we get O((r+c)*m + r*m</w:t>
-      </w:r>
-      <w:r>
-        <w:rPr>
-          <w:vertAlign w:val="superscript"/>
-        </w:rPr>
-        <w:t>3</w:t>
-      </w:r>
-      <w:r>
-        <w:t>) worst case time complexity.</w:t>
-      </w:r>
-    </w:p>
-    <w:p>
-      <w:pPr>
-        <w:tabs>
-          <w:tab w:val="left" w:pos="6985"/>
-        </w:tabs>
-        <w:rPr>
-          <w:u w:val="single"/>
-        </w:rPr>
-      </w:pPr>
-    </w:p>
-    <w:p>
-      <w:pPr>
-        <w:tabs>
-          <w:tab w:val="left" w:pos="6985"/>
-        </w:tabs>
-        <w:rPr>
-          <w:u w:val="single"/>
-        </w:rPr>
-      </w:pPr>
+        <w:t>(</w:t>
+      </w:r>
+      <w:proofErr w:type="gramEnd"/>
       <w:r>
         <w:rPr>
           <w:i/>
           <w:iCs/>
-          <w:u w:val="single"/>
-        </w:rPr>
-        <w:t>create</w:t>
+        </w:rPr>
+        <w:t>)</w:t>
       </w:r>
       <w:r>
         <w:rPr>
           <w:i/>
           <w:iCs/>
-          <w:u w:val="single"/>
-        </w:rPr>
-        <w:t>AdjacencyList():</w:t>
-      </w:r>
-      <w:r>
-        <w:rPr>
-          <w:u w:val="single"/>
         </w:rPr>
         <w:t xml:space="preserve"> </w:t>
       </w:r>
       <w:r>
-        <w:t>Time complexity of this function is O(r*c) where r is the rows, and c is the columns. This function uses a nested for loop to iterate through</w:t>
-      </w:r>
-      <w:r>
-        <w:t xml:space="preserve"> and append each value to the adjacency list.</w:t>
-      </w:r>
-    </w:p>
-    <w:p>
-      <w:pPr>
-        <w:tabs>
-          <w:tab w:val="left" w:pos="6985"/>
-        </w:tabs>
-        <w:rPr>
-          <w:u w:val="single"/>
-        </w:rPr>
-      </w:pPr>
-    </w:p>
-    <w:p>
-      <w:pPr>
-        <w:tabs>
-          <w:tab w:val="left" w:pos="6985"/>
-        </w:tabs>
+        <w:t>is equivalent to O((</w:t>
+      </w:r>
+      <w:proofErr w:type="spellStart"/>
+      <w:r>
+        <w:t>r+c</w:t>
+      </w:r>
+      <w:proofErr w:type="spellEnd"/>
+      <w:r>
+        <w:t>)*m + (r*c) + (r*m</w:t>
+      </w:r>
+      <w:r>
+        <w:rPr>
+          <w:vertAlign w:val="superscript"/>
+        </w:rPr>
+        <w:t>3</w:t>
+      </w:r>
+      <w:r>
+        <w:t>)). Simplifying we get O((</w:t>
+      </w:r>
+      <w:proofErr w:type="spellStart"/>
+      <w:r>
+        <w:t>r+</w:t>
+      </w:r>
+      <w:proofErr w:type="gramStart"/>
+      <w:r>
+        <w:t>c</w:t>
+      </w:r>
+      <w:proofErr w:type="spellEnd"/>
+      <w:r>
+        <w:t>)*</w:t>
+      </w:r>
+      <w:proofErr w:type="gramEnd"/>
+      <w:r>
+        <w:t>m + r*m</w:t>
+      </w:r>
+      <w:r>
+        <w:rPr>
+          <w:vertAlign w:val="superscript"/>
+        </w:rPr>
+        <w:t>3</w:t>
+      </w:r>
+      <w:r>
+        <w:t>) worst case time complexity.</w:t>
+      </w:r>
+    </w:p>
+    <w:p>
+      <w:pPr>
+        <w:tabs>
+          <w:tab w:val="left" w:pos="6985"/>
+        </w:tabs>
+        <w:rPr>
+          <w:u w:val="single"/>
+        </w:rPr>
+      </w:pPr>
+    </w:p>
+    <w:p>
+      <w:pPr>
+        <w:tabs>
+          <w:tab w:val="left" w:pos="6985"/>
+        </w:tabs>
+        <w:rPr>
+          <w:u w:val="single"/>
+        </w:rPr>
+      </w:pPr>
+      <w:proofErr w:type="gramStart"/>
+      <w:r>
         <w:rPr>
           <w:i/>
           <w:iCs/>
           <w:u w:val="single"/>
         </w:rPr>
-      </w:pPr>
+        <w:t>create</w:t>
+      </w:r>
       <w:r>
         <w:rPr>
           <w:i/>
           <w:iCs/>
           <w:u w:val="single"/>
         </w:rPr>
-        <w:t>findShortestPathSingle():</w:t>
+        <w:t>AdjacencyList(</w:t>
+      </w:r>
+      <w:proofErr w:type="gramEnd"/>
+      <w:r>
+        <w:rPr>
+          <w:i/>
+          <w:iCs/>
+          <w:u w:val="single"/>
+        </w:rPr>
+        <w:t>):</w:t>
+      </w:r>
+      <w:r>
+        <w:rPr>
+          <w:u w:val="single"/>
+        </w:rPr>
+        <w:t xml:space="preserve"> </w:t>
+      </w:r>
+      <w:r>
+        <w:t>Time complexity of this function is O(r*c) where r is the rows, and c is the columns. This function uses a nested for loop to iterate through</w:t>
+      </w:r>
+      <w:r>
+        <w:t xml:space="preserve"> and append each value to the adjacency list.</w:t>
+      </w:r>
+    </w:p>
+    <w:p>
+      <w:pPr>
+        <w:tabs>
+          <w:tab w:val="left" w:pos="6985"/>
+        </w:tabs>
+        <w:rPr>
+          <w:u w:val="single"/>
+        </w:rPr>
+      </w:pPr>
+    </w:p>
+    <w:p>
+      <w:pPr>
+        <w:tabs>
+          <w:tab w:val="left" w:pos="6985"/>
+        </w:tabs>
+        <w:rPr>
+          <w:i/>
+          <w:iCs/>
+          <w:u w:val="single"/>
+        </w:rPr>
+      </w:pPr>
+      <w:proofErr w:type="gramStart"/>
+      <w:r>
+        <w:rPr>
+          <w:i/>
+          <w:iCs/>
+          <w:u w:val="single"/>
+        </w:rPr>
+        <w:t>findShortestPathSingle(</w:t>
+      </w:r>
+      <w:proofErr w:type="gramEnd"/>
+      <w:r>
+        <w:rPr>
+          <w:i/>
+          <w:iCs/>
+          <w:u w:val="single"/>
+        </w:rPr>
+        <w:t>):</w:t>
       </w:r>
     </w:p>
     <w:p>
@@ -1197,7 +1425,47 @@
         <w:rPr>
           <w:rFonts w:ascii="Times New Roman" w:hAnsi="Times New Roman" w:cs="Times New Roman"/>
         </w:rPr>
-        <w:t>Overal complexity for this function is O(n*(n+m + o)))</w:t>
+        <w:t>Overa</w:t>
+      </w:r>
+      <w:r>
+        <w:rPr>
+          <w:rFonts w:ascii="Times New Roman" w:hAnsi="Times New Roman" w:cs="Times New Roman"/>
+        </w:rPr>
+        <w:t>l</w:t>
+      </w:r>
+      <w:r>
+        <w:rPr>
+          <w:rFonts w:ascii="Times New Roman" w:hAnsi="Times New Roman" w:cs="Times New Roman"/>
+        </w:rPr>
+        <w:t xml:space="preserve">l complexity for this function is </w:t>
+      </w:r>
+      <w:proofErr w:type="gramStart"/>
+      <w:r>
+        <w:rPr>
+          <w:rFonts w:ascii="Times New Roman" w:hAnsi="Times New Roman" w:cs="Times New Roman"/>
+        </w:rPr>
+        <w:t>O(</w:t>
+      </w:r>
+      <w:proofErr w:type="gramEnd"/>
+      <w:r>
+        <w:rPr>
+          <w:rFonts w:ascii="Times New Roman" w:hAnsi="Times New Roman" w:cs="Times New Roman"/>
+        </w:rPr>
+        <w:t>n*(</w:t>
+      </w:r>
+      <w:proofErr w:type="spellStart"/>
+      <w:r>
+        <w:rPr>
+          <w:rFonts w:ascii="Times New Roman" w:hAnsi="Times New Roman" w:cs="Times New Roman"/>
+        </w:rPr>
+        <w:t>n+m</w:t>
+      </w:r>
+      <w:proofErr w:type="spellEnd"/>
+      <w:r>
+        <w:rPr>
+          <w:rFonts w:ascii="Times New Roman" w:hAnsi="Times New Roman" w:cs="Times New Roman"/>
+        </w:rPr>
+        <w:t xml:space="preserve"> + o)))</w:t>
       </w:r>
     </w:p>
     <w:p>
@@ -1266,7 +1534,21 @@
         <w:rPr>
           <w:rFonts w:ascii="Times New Roman" w:hAnsi="Times New Roman" w:cs="Times New Roman"/>
         </w:rPr>
-        <w:t>Adding on, the next inner while loop appends each pointer to previous Node to the array pathStack. And the next inner while loop pops it off the stack after it prints the direction.</w:t>
+        <w:t xml:space="preserve">Adding on, the next inner while loop appends each pointer to previous Node to the array </w:t>
+      </w:r>
+      <w:proofErr w:type="spellStart"/>
+      <w:r>
+        <w:rPr>
+          <w:rFonts w:ascii="Times New Roman" w:hAnsi="Times New Roman" w:cs="Times New Roman"/>
+        </w:rPr>
+        <w:t>pathStack</w:t>
+      </w:r>
+      <w:proofErr w:type="spellEnd"/>
+      <w:r>
+        <w:rPr>
+          <w:rFonts w:ascii="Times New Roman" w:hAnsi="Times New Roman" w:cs="Times New Roman"/>
+        </w:rPr>
+        <w:t>. And the next inner while loop pops it off the stack after it prints the direction.</w:t>
       </w:r>
     </w:p>
     <w:p>
@@ -1283,7 +1565,21 @@
         <w:rPr>
           <w:rFonts w:ascii="Times New Roman" w:hAnsi="Times New Roman" w:cs="Times New Roman"/>
         </w:rPr>
-        <w:t>Hence this section’s complexity would be O(o+o)</w:t>
+        <w:t>Hence this section’s complexity would be O(</w:t>
+      </w:r>
+      <w:proofErr w:type="spellStart"/>
+      <w:r>
+        <w:rPr>
+          <w:rFonts w:ascii="Times New Roman" w:hAnsi="Times New Roman" w:cs="Times New Roman"/>
+        </w:rPr>
+        <w:t>o+o</w:t>
+      </w:r>
+      <w:proofErr w:type="spellEnd"/>
+      <w:r>
+        <w:rPr>
+          <w:rFonts w:ascii="Times New Roman" w:hAnsi="Times New Roman" w:cs="Times New Roman"/>
+        </w:rPr>
+        <w:t>)</w:t>
       </w:r>
     </w:p>
     <w:p>
@@ -1319,13 +1615,23 @@
           <w:u w:val="single"/>
         </w:rPr>
       </w:pPr>
+      <w:proofErr w:type="gramStart"/>
       <w:r>
         <w:rPr>
           <w:i/>
           <w:iCs/>
           <w:u w:val="single"/>
         </w:rPr>
-        <w:t>findShortestPathMultiple()</w:t>
+        <w:t>findShortestPathMultiple(</w:t>
+      </w:r>
+      <w:proofErr w:type="gramEnd"/>
+      <w:r>
+        <w:rPr>
+          <w:i/>
+          <w:iCs/>
+          <w:u w:val="single"/>
+        </w:rPr>
+        <w:t>)</w:t>
       </w:r>
     </w:p>
     <w:p>
@@ -1367,7 +1673,49 @@
         <w:rPr>
           <w:rFonts w:ascii="Times New Roman" w:hAnsi="Times New Roman" w:cs="Times New Roman"/>
         </w:rPr>
-        <w:t xml:space="preserve">Overall time complexity for this function O(n*(n+m + o*(s+t) + o))) which simplifies to </w:t>
+        <w:t xml:space="preserve">Overall time complexity for this function </w:t>
+      </w:r>
+      <w:proofErr w:type="gramStart"/>
+      <w:r>
+        <w:rPr>
+          <w:rFonts w:ascii="Times New Roman" w:hAnsi="Times New Roman" w:cs="Times New Roman"/>
+        </w:rPr>
+        <w:t>O(</w:t>
+      </w:r>
+      <w:proofErr w:type="gramEnd"/>
+      <w:r>
+        <w:rPr>
+          <w:rFonts w:ascii="Times New Roman" w:hAnsi="Times New Roman" w:cs="Times New Roman"/>
+        </w:rPr>
+        <w:t>n*(</w:t>
+      </w:r>
+      <w:proofErr w:type="spellStart"/>
+      <w:r>
+        <w:rPr>
+          <w:rFonts w:ascii="Times New Roman" w:hAnsi="Times New Roman" w:cs="Times New Roman"/>
+        </w:rPr>
+        <w:t>n+m</w:t>
+      </w:r>
+      <w:proofErr w:type="spellEnd"/>
+      <w:r>
+        <w:rPr>
+          <w:rFonts w:ascii="Times New Roman" w:hAnsi="Times New Roman" w:cs="Times New Roman"/>
+        </w:rPr>
+        <w:t xml:space="preserve"> + o*(</w:t>
+      </w:r>
+      <w:proofErr w:type="spellStart"/>
+      <w:r>
+        <w:rPr>
+          <w:rFonts w:ascii="Times New Roman" w:hAnsi="Times New Roman" w:cs="Times New Roman"/>
+        </w:rPr>
+        <w:t>s+t</w:t>
+      </w:r>
+      <w:proofErr w:type="spellEnd"/>
+      <w:r>
+        <w:rPr>
+          <w:rFonts w:ascii="Times New Roman" w:hAnsi="Times New Roman" w:cs="Times New Roman"/>
+        </w:rPr>
+        <w:t xml:space="preserve">) + o))) which simplifies to </w:t>
       </w:r>
     </w:p>
     <w:p>
@@ -1380,17 +1728,67 @@
           <w:u w:val="single"/>
         </w:rPr>
       </w:pPr>
-      <w:r>
-        <w:rPr>
-          <w:rFonts w:ascii="Times New Roman" w:hAnsi="Times New Roman" w:cs="Times New Roman"/>
-        </w:rPr>
-        <w:t>O(n*(n+m + o*(s+t))). Where n is the length of adjacency list, m is length of adjacent nodes, o is length of original array, and</w:t>
-      </w:r>
-      <w:r>
-        <w:rPr>
-          <w:rFonts w:ascii="Times New Roman" w:hAnsi="Times New Roman" w:cs="Times New Roman"/>
-        </w:rPr>
-        <w:t xml:space="preserve"> s and t are equal to length of previousPath-1 and previousPath respectively.</w:t>
+      <w:proofErr w:type="gramStart"/>
+      <w:r>
+        <w:rPr>
+          <w:rFonts w:ascii="Times New Roman" w:hAnsi="Times New Roman" w:cs="Times New Roman"/>
+        </w:rPr>
+        <w:t>O(</w:t>
+      </w:r>
+      <w:proofErr w:type="gramEnd"/>
+      <w:r>
+        <w:rPr>
+          <w:rFonts w:ascii="Times New Roman" w:hAnsi="Times New Roman" w:cs="Times New Roman"/>
+        </w:rPr>
+        <w:t>n*(</w:t>
+      </w:r>
+      <w:proofErr w:type="spellStart"/>
+      <w:r>
+        <w:rPr>
+          <w:rFonts w:ascii="Times New Roman" w:hAnsi="Times New Roman" w:cs="Times New Roman"/>
+        </w:rPr>
+        <w:t>n+m</w:t>
+      </w:r>
+      <w:proofErr w:type="spellEnd"/>
+      <w:r>
+        <w:rPr>
+          <w:rFonts w:ascii="Times New Roman" w:hAnsi="Times New Roman" w:cs="Times New Roman"/>
+        </w:rPr>
+        <w:t xml:space="preserve"> + o*(</w:t>
+      </w:r>
+      <w:proofErr w:type="spellStart"/>
+      <w:r>
+        <w:rPr>
+          <w:rFonts w:ascii="Times New Roman" w:hAnsi="Times New Roman" w:cs="Times New Roman"/>
+        </w:rPr>
+        <w:t>s+t</w:t>
+      </w:r>
+      <w:proofErr w:type="spellEnd"/>
+      <w:r>
+        <w:rPr>
+          <w:rFonts w:ascii="Times New Roman" w:hAnsi="Times New Roman" w:cs="Times New Roman"/>
+        </w:rPr>
+        <w:t>))). Where n is the length of adjacency list, m is length of adjacent nodes, o is length of original array, and</w:t>
+      </w:r>
+      <w:r>
+        <w:rPr>
+          <w:rFonts w:ascii="Times New Roman" w:hAnsi="Times New Roman" w:cs="Times New Roman"/>
+        </w:rPr>
+        <w:t xml:space="preserve"> s and t are equal to length of previousPath-1 and </w:t>
+      </w:r>
+      <w:proofErr w:type="spellStart"/>
+      <w:r>
+        <w:rPr>
+          <w:rFonts w:ascii="Times New Roman" w:hAnsi="Times New Roman" w:cs="Times New Roman"/>
+        </w:rPr>
+        <w:t>previousPath</w:t>
+      </w:r>
+      <w:proofErr w:type="spellEnd"/>
+      <w:r>
+        <w:rPr>
+          <w:rFonts w:ascii="Times New Roman" w:hAnsi="Times New Roman" w:cs="Times New Roman"/>
+        </w:rPr>
+        <w:t xml:space="preserve"> respectively.</w:t>
       </w:r>
     </w:p>
     <w:p>
@@ -1459,14 +1857,84 @@
         <w:rPr>
           <w:rFonts w:ascii="Times New Roman" w:hAnsi="Times New Roman" w:cs="Times New Roman"/>
         </w:rPr>
-        <w:t xml:space="preserve">The next loop in the sequence is a while loop that checks if sourceReached is equal to false, which could act as an infinite loop if it is never reached. Inside this loop, we have a loop iterating through the length of the array. Inside that loop contains two nested for loops that iterates through the length of the previousPath-1 and the previousPath. Hence </w:t>
+        <w:t xml:space="preserve">The next loop in the sequence is a while loop that checks if </w:t>
+      </w:r>
+      <w:proofErr w:type="spellStart"/>
+      <w:r>
+        <w:rPr>
+          <w:rFonts w:ascii="Times New Roman" w:hAnsi="Times New Roman" w:cs="Times New Roman"/>
+        </w:rPr>
+        <w:t>sourceReached</w:t>
+      </w:r>
+      <w:proofErr w:type="spellEnd"/>
+      <w:r>
+        <w:rPr>
+          <w:rFonts w:ascii="Times New Roman" w:hAnsi="Times New Roman" w:cs="Times New Roman"/>
+        </w:rPr>
+        <w:t xml:space="preserve"> is equal to false, which could act as an infinite loop if it is never reached. Inside this loop, we have a loop iterating through the length of the array. Inside that loop contains two nested for loops that iterates through the length of the previousPath-1 and the </w:t>
+      </w:r>
+      <w:proofErr w:type="spellStart"/>
+      <w:r>
+        <w:rPr>
+          <w:rFonts w:ascii="Times New Roman" w:hAnsi="Times New Roman" w:cs="Times New Roman"/>
+        </w:rPr>
+        <w:t>previousPath</w:t>
+      </w:r>
+      <w:proofErr w:type="spellEnd"/>
+      <w:r>
+        <w:rPr>
+          <w:rFonts w:ascii="Times New Roman" w:hAnsi="Times New Roman" w:cs="Times New Roman"/>
+        </w:rPr>
+        <w:t xml:space="preserve">. Hence </w:t>
       </w:r>
       <w:r>
         <w:rPr>
           <w:rFonts w:ascii="Times New Roman" w:hAnsi="Times New Roman" w:cs="Times New Roman"/>
         </w:rPr>
         <w:lastRenderedPageBreak/>
-        <w:t>the time complexity of this section would be O(o*(s+t)) where o is equal to originalArrayLength, s is equal to length of previousPath-1 and t is equal to length of previousPath.</w:t>
+        <w:t>the time complexity of this section would be O(o*(</w:t>
+      </w:r>
+      <w:proofErr w:type="spellStart"/>
+      <w:r>
+        <w:rPr>
+          <w:rFonts w:ascii="Times New Roman" w:hAnsi="Times New Roman" w:cs="Times New Roman"/>
+        </w:rPr>
+        <w:t>s+t</w:t>
+      </w:r>
+      <w:proofErr w:type="spellEnd"/>
+      <w:r>
+        <w:rPr>
+          <w:rFonts w:ascii="Times New Roman" w:hAnsi="Times New Roman" w:cs="Times New Roman"/>
+        </w:rPr>
+        <w:t xml:space="preserve">)) where o is equal to </w:t>
+      </w:r>
+      <w:proofErr w:type="spellStart"/>
+      <w:r>
+        <w:rPr>
+          <w:rFonts w:ascii="Times New Roman" w:hAnsi="Times New Roman" w:cs="Times New Roman"/>
+        </w:rPr>
+        <w:t>originalArrayLength</w:t>
+      </w:r>
+      <w:proofErr w:type="spellEnd"/>
+      <w:r>
+        <w:rPr>
+          <w:rFonts w:ascii="Times New Roman" w:hAnsi="Times New Roman" w:cs="Times New Roman"/>
+        </w:rPr>
+        <w:t xml:space="preserve">, s is equal to length of previousPath-1 and t is equal to length of </w:t>
+      </w:r>
+      <w:proofErr w:type="spellStart"/>
+      <w:r>
+        <w:rPr>
+          <w:rFonts w:ascii="Times New Roman" w:hAnsi="Times New Roman" w:cs="Times New Roman"/>
+        </w:rPr>
+        <w:t>previousPath</w:t>
+      </w:r>
+      <w:proofErr w:type="spellEnd"/>
+      <w:r>
+        <w:rPr>
+          <w:rFonts w:ascii="Times New Roman" w:hAnsi="Times New Roman" w:cs="Times New Roman"/>
+        </w:rPr>
+        <w:t>.</w:t>
       </w:r>
     </w:p>
     <w:p>
@@ -1487,7 +1955,21 @@
         <w:rPr>
           <w:rFonts w:ascii="Times New Roman" w:hAnsi="Times New Roman" w:cs="Times New Roman"/>
         </w:rPr>
-        <w:t>The last inner for loop iterates through the originalArrayLength which we can denote as o.</w:t>
+        <w:t xml:space="preserve">The last inner for loop iterates through the </w:t>
+      </w:r>
+      <w:proofErr w:type="spellStart"/>
+      <w:r>
+        <w:rPr>
+          <w:rFonts w:ascii="Times New Roman" w:hAnsi="Times New Roman" w:cs="Times New Roman"/>
+        </w:rPr>
+        <w:t>originalArrayLength</w:t>
+      </w:r>
+      <w:proofErr w:type="spellEnd"/>
+      <w:r>
+        <w:rPr>
+          <w:rFonts w:ascii="Times New Roman" w:hAnsi="Times New Roman" w:cs="Times New Roman"/>
+        </w:rPr>
+        <w:t xml:space="preserve"> which we can denote as o.</w:t>
       </w:r>
     </w:p>
     <w:p>
@@ -1511,13 +1993,41 @@
           <w:u w:val="single"/>
         </w:rPr>
       </w:pPr>
+      <w:proofErr w:type="spellStart"/>
       <w:r>
         <w:rPr>
           <w:i/>
           <w:iCs/>
           <w:u w:val="single"/>
         </w:rPr>
-        <w:t>shortest_path_visual():</w:t>
+        <w:t>shortest_path_</w:t>
+      </w:r>
+      <w:proofErr w:type="gramStart"/>
+      <w:r>
+        <w:rPr>
+          <w:i/>
+          <w:iCs/>
+          <w:u w:val="single"/>
+        </w:rPr>
+        <w:t>visual</w:t>
+      </w:r>
+      <w:proofErr w:type="spellEnd"/>
+      <w:r>
+        <w:rPr>
+          <w:i/>
+          <w:iCs/>
+          <w:u w:val="single"/>
+        </w:rPr>
+        <w:t>(</w:t>
+      </w:r>
+      <w:proofErr w:type="gramEnd"/>
+      <w:r>
+        <w:rPr>
+          <w:i/>
+          <w:iCs/>
+          <w:u w:val="single"/>
+        </w:rPr>
+        <w:t>):</w:t>
       </w:r>
       <w:r>
         <w:rPr>
@@ -1543,14 +2053,36 @@
         <w:rPr>
           <w:rFonts w:ascii="Times New Roman" w:hAnsi="Times New Roman" w:cs="Times New Roman"/>
         </w:rPr>
-        <w:t>Overall time complexity for this function is O(a +</w:t>
-      </w:r>
-      <w:r>
-        <w:rPr>
-          <w:rFonts w:ascii="Times New Roman" w:hAnsi="Times New Roman" w:cs="Times New Roman"/>
-        </w:rPr>
-        <w:t xml:space="preserve"> a*(w+n</w:t>
-      </w:r>
+        <w:t xml:space="preserve">Overall time complexity for this function is </w:t>
+      </w:r>
+      <w:proofErr w:type="gramStart"/>
+      <w:r>
+        <w:rPr>
+          <w:rFonts w:ascii="Times New Roman" w:hAnsi="Times New Roman" w:cs="Times New Roman"/>
+        </w:rPr>
+        <w:t>O(</w:t>
+      </w:r>
+      <w:proofErr w:type="gramEnd"/>
+      <w:r>
+        <w:rPr>
+          <w:rFonts w:ascii="Times New Roman" w:hAnsi="Times New Roman" w:cs="Times New Roman"/>
+        </w:rPr>
+        <w:t>a +</w:t>
+      </w:r>
+      <w:r>
+        <w:rPr>
+          <w:rFonts w:ascii="Times New Roman" w:hAnsi="Times New Roman" w:cs="Times New Roman"/>
+        </w:rPr>
+        <w:t xml:space="preserve"> a*(</w:t>
+      </w:r>
+      <w:proofErr w:type="spellStart"/>
+      <w:r>
+        <w:rPr>
+          <w:rFonts w:ascii="Times New Roman" w:hAnsi="Times New Roman" w:cs="Times New Roman"/>
+        </w:rPr>
+        <w:t>w+n</w:t>
+      </w:r>
+      <w:proofErr w:type="spellEnd"/>
       <w:r>
         <w:rPr>
           <w:rFonts w:ascii="Times New Roman" w:hAnsi="Times New Roman" w:cs="Times New Roman"/>
@@ -1597,7 +2129,35 @@
         <w:rPr>
           <w:rFonts w:ascii="Times New Roman" w:hAnsi="Times New Roman" w:cs="Times New Roman"/>
         </w:rPr>
-        <w:t>The next while loop compares the length of computed with length of aList. Since computed starts off at length of 0 and aList starts off with a length greater than 0, this means we are appending values until it reaches the length of aList. The first for inner loop inside this while loop iterates through the weight map and the second loop iterates through the length of adjacentNodes hence this section would have a O(a*(w+n)) run time where w is equal to the length of the weight map and n is equal to the length of adjacent nodes of the minimum index.</w:t>
+        <w:t xml:space="preserve">The next while loop compares the length of computed with length of aList. Since computed starts off at length of 0 and aList starts off with a length greater than 0, this means we are appending values until it reaches the length of aList. The first for inner loop inside this while loop iterates through the weight map and the second loop iterates through the length of </w:t>
+      </w:r>
+      <w:proofErr w:type="spellStart"/>
+      <w:r>
+        <w:rPr>
+          <w:rFonts w:ascii="Times New Roman" w:hAnsi="Times New Roman" w:cs="Times New Roman"/>
+        </w:rPr>
+        <w:t>adjacentNodes</w:t>
+      </w:r>
+      <w:proofErr w:type="spellEnd"/>
+      <w:r>
+        <w:rPr>
+          <w:rFonts w:ascii="Times New Roman" w:hAnsi="Times New Roman" w:cs="Times New Roman"/>
+        </w:rPr>
+        <w:t xml:space="preserve"> hence this section would have a O(a*(</w:t>
+      </w:r>
+      <w:proofErr w:type="spellStart"/>
+      <w:r>
+        <w:rPr>
+          <w:rFonts w:ascii="Times New Roman" w:hAnsi="Times New Roman" w:cs="Times New Roman"/>
+        </w:rPr>
+        <w:t>w+n</w:t>
+      </w:r>
+      <w:proofErr w:type="spellEnd"/>
+      <w:r>
+        <w:rPr>
+          <w:rFonts w:ascii="Times New Roman" w:hAnsi="Times New Roman" w:cs="Times New Roman"/>
+        </w:rPr>
+        <w:t>)) run time where w is equal to the length of the weight map and n is equal to the length of adjacent nodes of the minimum index.</w:t>
       </w:r>
     </w:p>
     <w:p>
@@ -1648,19 +2208,39 @@
         </w:tabs>
       </w:pPr>
       <w:r>
-        <w:t xml:space="preserve">While Diijkstra's algorithm is accurate, it isn't the "best" algorithm for finding a shortest path between two nodes of a graph, as there are many optimizations that can be implemented to its base description. For example, the bulk </w:t>
+        <w:t xml:space="preserve">While </w:t>
+      </w:r>
+      <w:r>
+        <w:t>Dijkstra’s</w:t>
+      </w:r>
+      <w:r>
+        <w:t xml:space="preserve"> algorithm is accurate, it isn't the "best" algorithm for finding a shortest path between two nodes of a graph, as there are many optimizations that can be implemented to its base description. For example, the bulk </w:t>
       </w:r>
       <w:r>
         <w:t xml:space="preserve">of the run-time for </w:t>
       </w:r>
       <w:r>
-        <w:t xml:space="preserve">our current implementation of Diijkstra's algorithm, </w:t>
+        <w:t xml:space="preserve">our current implementation of </w:t>
+      </w:r>
+      <w:r>
+        <w:t>Dijkstra’s</w:t>
+      </w:r>
+      <w:r>
+        <w:t xml:space="preserve"> algorithm, </w:t>
       </w:r>
       <w:r>
         <w:t>appears to be</w:t>
       </w:r>
       <w:r>
-        <w:t xml:space="preserve"> the portion of code that searches through the list of nodes for the next minimum "dist" value to process next. This portion could be optimized by storing the nodes in a minimum heap, so that the algorithm</w:t>
+        <w:t xml:space="preserve"> the portion of code that searches through the list of nodes for the next minimum "</w:t>
+      </w:r>
+      <w:proofErr w:type="spellStart"/>
+      <w:r>
+        <w:t>dist</w:t>
+      </w:r>
+      <w:proofErr w:type="spellEnd"/>
+      <w:r>
+        <w:t>" value to process next. This portion could be optimized by storing the nodes in a minimum heap, so that the algorithm</w:t>
       </w:r>
       <w:r>
         <w:t xml:space="preserve"> can, instead of iterating through the large list of nodes each "cycle" of the algorithm, simply pop off the </w:t>
@@ -1742,19 +2322,7 @@
           <w:rPr>
             <w:rFonts w:ascii="Cambria Math" w:hAnsi="Cambria Math"/>
           </w:rPr>
-          <m:t>O(</m:t>
-        </m:r>
-        <m:r>
-          <w:rPr>
-            <w:rFonts w:ascii="Cambria Math" w:hAnsi="Cambria Math"/>
-          </w:rPr>
-          <m:t>n</m:t>
-        </m:r>
-        <m:r>
-          <w:rPr>
-            <w:rFonts w:ascii="Cambria Math" w:hAnsi="Cambria Math"/>
-          </w:rPr>
-          <m:t>)</m:t>
+          <m:t>O(n)</m:t>
         </m:r>
       </m:oMath>
       <w:r>
@@ -1779,105 +2347,120 @@
         <w:t xml:space="preserve"> for such shortest-path-finding problems</w:t>
       </w:r>
       <w:r>
-        <w:t>, including even using other algorithms than Diijkstra's.</w:t>
-      </w:r>
-    </w:p>
-    <w:p>
-      <w:pPr>
-        <w:tabs>
-          <w:tab w:val="left" w:pos="6985"/>
-        </w:tabs>
-      </w:pPr>
-    </w:p>
-    <w:p>
-      <w:pPr>
-        <w:tabs>
-          <w:tab w:val="left" w:pos="6985"/>
-        </w:tabs>
-        <w:rPr>
-          <w:highlight w:val="yellow"/>
-        </w:rPr>
-      </w:pPr>
-      <w:r>
-        <w:rPr>
-          <w:highlight w:val="yellow"/>
-        </w:rPr>
-        <w:t xml:space="preserve">[INSERT </w:t>
-      </w:r>
-      <w:r>
-        <w:rPr>
-          <w:highlight w:val="yellow"/>
-        </w:rPr>
-        <w:t xml:space="preserve">MORE REFLECTION </w:t>
-      </w:r>
-      <w:r>
-        <w:rPr>
-          <w:highlight w:val="yellow"/>
-        </w:rPr>
-        <w:t>HERE</w:t>
-      </w:r>
-      <w:r>
-        <w:rPr>
-          <w:highlight w:val="yellow"/>
-        </w:rPr>
-        <w:br/>
-      </w:r>
-      <w:r>
-        <w:rPr>
-          <w:highlight w:val="yellow"/>
-        </w:rPr>
-        <w:t>As a group, how was the overall experience for the project?</w:t>
-      </w:r>
-    </w:p>
-    <w:p>
-      <w:pPr>
-        <w:tabs>
-          <w:tab w:val="left" w:pos="6985"/>
-        </w:tabs>
-        <w:rPr>
-          <w:highlight w:val="yellow"/>
-        </w:rPr>
-      </w:pPr>
-      <w:r>
-        <w:rPr>
-          <w:highlight w:val="yellow"/>
-        </w:rPr>
-        <w:t>Did you had any challenges? If so, describe.</w:t>
-      </w:r>
-    </w:p>
-    <w:p>
-      <w:pPr>
-        <w:tabs>
-          <w:tab w:val="left" w:pos="6985"/>
-        </w:tabs>
-        <w:rPr>
-          <w:highlight w:val="yellow"/>
-        </w:rPr>
-      </w:pPr>
-      <w:r>
-        <w:rPr>
-          <w:highlight w:val="yellow"/>
-        </w:rPr>
-        <w:t>If you were to start once again as a group, any changes you would make to the project and/or workflow?</w:t>
-      </w:r>
-    </w:p>
-    <w:p>
-      <w:pPr>
-        <w:tabs>
-          <w:tab w:val="left" w:pos="6985"/>
-        </w:tabs>
-      </w:pPr>
-      <w:r>
-        <w:rPr>
-          <w:highlight w:val="yellow"/>
-        </w:rPr>
-        <w:t>Comment on what each of the members learned through this process.</w:t>
-      </w:r>
-      <w:r>
-        <w:rPr>
-          <w:highlight w:val="yellow"/>
-        </w:rPr>
-        <w:t>]</w:t>
+        <w:t xml:space="preserve">, including even using other algorithms than </w:t>
+      </w:r>
+      <w:r>
+        <w:t>Dijkstra’s</w:t>
+      </w:r>
+      <w:r>
+        <w:t>.</w:t>
+      </w:r>
+    </w:p>
+    <w:p>
+      <w:pPr>
+        <w:tabs>
+          <w:tab w:val="left" w:pos="6985"/>
+        </w:tabs>
+      </w:pPr>
+    </w:p>
+    <w:p>
+      <w:pPr>
+        <w:tabs>
+          <w:tab w:val="left" w:pos="6985"/>
+        </w:tabs>
+      </w:pPr>
+      <w:r>
+        <w:t xml:space="preserve">During our project, we were trying to find better ways to implement this idea of finding the safest path for the vulnerable in a real-world scenario. Such has implementing a crime map to simulate the dangers of going through neighborhoods showing how much crime is in the area the user is walking through. However, since of our time constraint, we weren’t able to implement a </w:t>
+      </w:r>
+      <w:r>
+        <w:t>full-scale</w:t>
+      </w:r>
+      <w:r>
+        <w:t xml:space="preserve"> version such as an IOS/Android app that would allow the user to use a real time map and show all the dangers of walking in each area. Although this desktop application is just a prototype, we are very proud of what we accomplished and hopefully this idea will be improved in the future.</w:t>
+      </w:r>
+    </w:p>
+    <w:p>
+      <w:pPr>
+        <w:tabs>
+          <w:tab w:val="left" w:pos="6985"/>
+        </w:tabs>
+      </w:pPr>
+    </w:p>
+    <w:p>
+      <w:pPr>
+        <w:tabs>
+          <w:tab w:val="left" w:pos="6985"/>
+        </w:tabs>
+      </w:pPr>
+      <w:r>
+        <w:t>As a group, our overall experience was great. Although we had some trouble with combining different experience levels together since we all have levels of expertise</w:t>
+      </w:r>
+      <w:r>
+        <w:t>, the were able to push through and create our project.</w:t>
+      </w:r>
+      <w:r>
+        <w:t xml:space="preserve"> Such as one of our group members did not know any python, but </w:t>
+      </w:r>
+      <w:r>
+        <w:lastRenderedPageBreak/>
+        <w:t xml:space="preserve">he was able to learn python at a breakneck pace and achieved almost perfect mastery of the language. </w:t>
+      </w:r>
+      <w:r>
+        <w:t>Most of the group did not know about the Pygame library before-hand so there was definitely a learning curve of all of us and also we were all pretty new to algorithms such as Dijkstra’s shortest path algorithm hence we had to actually wait to learn it in class before we start on the project.</w:t>
+      </w:r>
+    </w:p>
+    <w:p>
+      <w:pPr>
+        <w:tabs>
+          <w:tab w:val="left" w:pos="6985"/>
+        </w:tabs>
+      </w:pPr>
+    </w:p>
+    <w:p>
+      <w:pPr>
+        <w:tabs>
+          <w:tab w:val="left" w:pos="6985"/>
+        </w:tabs>
+      </w:pPr>
+      <w:r>
+        <w:rPr>
+          <w:b/>
+          <w:bCs/>
+          <w:sz w:val="28"/>
+          <w:szCs w:val="28"/>
+        </w:rPr>
+        <w:t>What’s next for Safest Path Finder</w:t>
+      </w:r>
+      <w:r>
+        <w:t>?</w:t>
+      </w:r>
+    </w:p>
+    <w:p>
+      <w:pPr>
+        <w:tabs>
+          <w:tab w:val="left" w:pos="6985"/>
+        </w:tabs>
+      </w:pPr>
+    </w:p>
+    <w:p>
+      <w:pPr>
+        <w:tabs>
+          <w:tab w:val="left" w:pos="6985"/>
+        </w:tabs>
+      </w:pPr>
+      <w:r>
+        <w:t>If we were to do the project again, I think we would make a mobile app using react and Google’s Map API to enhance the user’s experience. Since our current application is constraint to the desktop and also the maps aren’t based on actual real time maps, the user cannot really use this in a real-world scenario. We could probably make a version that captures recent data of car- accidents, burglaries, riots and the amount of people to further simulate the user experience.</w:t>
+      </w:r>
+      <w:r>
+        <w:t xml:space="preserve"> </w:t>
+      </w:r>
+      <w:proofErr w:type="gramStart"/>
+      <w:r>
+        <w:t>Also</w:t>
+      </w:r>
+      <w:proofErr w:type="gramEnd"/>
+      <w:r>
+        <w:t xml:space="preserve"> instead of using python we could probably use a language like JavaScript for the backend part and front end we can use mostly html/CSS.</w:t>
       </w:r>
     </w:p>
     <w:p>
@@ -2030,7 +2613,15 @@
         </w:r>
       </w:hyperlink>
       <w:r>
-        <w:t xml:space="preserve"> (Split() Method time complexity)</w:t>
+        <w:t xml:space="preserve"> (</w:t>
+      </w:r>
+      <w:proofErr w:type="gramStart"/>
+      <w:r>
+        <w:t>Split(</w:t>
+      </w:r>
+      <w:proofErr w:type="gramEnd"/>
+      <w:r>
+        <w:t>) Method time complexity)</w:t>
       </w:r>
     </w:p>
     <w:p>
@@ -2043,7 +2634,15 @@
         </w:r>
       </w:hyperlink>
       <w:r>
-        <w:t xml:space="preserve"> (Strip() Method time complexity)</w:t>
+        <w:t xml:space="preserve"> (</w:t>
+      </w:r>
+      <w:proofErr w:type="gramStart"/>
+      <w:r>
+        <w:t>Strip(</w:t>
+      </w:r>
+      <w:proofErr w:type="gramEnd"/>
+      <w:r>
+        <w:t>) Method time complexity)</w:t>
       </w:r>
     </w:p>
     <w:p/>

</xml_diff>